<commit_message>
Add files that were missing in the remote repository
</commit_message>
<xml_diff>
--- a/GRASP/Roteiro GRASP.docx
+++ b/GRASP/Roteiro GRASP.docx
@@ -1,15 +1,10 @@
 
 <file path=word/document.xml><?xml version="1.0" encoding="utf-8"?>
-<w:document xmlns:wpc="http://schemas.microsoft.com/office/word/2010/wordprocessingCanvas" xmlns:mo="http://schemas.microsoft.com/office/mac/office/2008/main" xmlns:mc="http://schemas.openxmlformats.org/markup-compatibility/2006" xmlns:mv="urn:schemas-microsoft-com:mac:vml" xmlns:o="urn:schemas-microsoft-com:office:office" xmlns:r="http://schemas.openxmlformats.org/officeDocument/2006/relationships" xmlns:m="http://schemas.openxmlformats.org/officeDocument/2006/math" xmlns:v="urn:schemas-microsoft-com:vml" xmlns:wp14="http://schemas.microsoft.com/office/word/2010/wordprocessingDrawing" xmlns:wp="http://schemas.openxmlformats.org/drawingml/2006/wordprocessingDrawing" xmlns:w10="urn:schemas-microsoft-com:office:word" xmlns:w="http://schemas.openxmlformats.org/wordprocessingml/2006/main" xmlns:w14="http://schemas.microsoft.com/office/word/2010/wordml" xmlns:wpg="http://schemas.microsoft.com/office/word/2010/wordprocessingGroup" xmlns:wpi="http://schemas.microsoft.com/office/word/2010/wordprocessingInk" xmlns:wne="http://schemas.microsoft.com/office/word/2006/wordml" xmlns:wps="http://schemas.microsoft.com/office/word/2010/wordprocessingShape" mc:Ignorable="w14 wp14">
+<w:document xmlns:wpc="http://schemas.microsoft.com/office/word/2010/wordprocessingCanvas" xmlns:mc="http://schemas.openxmlformats.org/markup-compatibility/2006" xmlns:o="urn:schemas-microsoft-com:office:office" xmlns:r="http://schemas.openxmlformats.org/officeDocument/2006/relationships" xmlns:m="http://schemas.openxmlformats.org/officeDocument/2006/math" xmlns:v="urn:schemas-microsoft-com:vml" xmlns:wp14="http://schemas.microsoft.com/office/word/2010/wordprocessingDrawing" xmlns:wp="http://schemas.openxmlformats.org/drawingml/2006/wordprocessingDrawing" xmlns:w10="urn:schemas-microsoft-com:office:word" xmlns:w="http://schemas.openxmlformats.org/wordprocessingml/2006/main" xmlns:w14="http://schemas.microsoft.com/office/word/2010/wordml" xmlns:wpg="http://schemas.microsoft.com/office/word/2010/wordprocessingGroup" xmlns:wpi="http://schemas.microsoft.com/office/word/2010/wordprocessingInk" xmlns:wne="http://schemas.microsoft.com/office/word/2006/wordml" xmlns:wps="http://schemas.microsoft.com/office/word/2010/wordprocessingShape" mc:Ignorable="w14 wp14">
   <w:body>
     <w:p>
-      <w:proofErr w:type="spellStart"/>
-      <w:r>
-        <w:t>Roteiro</w:t>
-      </w:r>
-      <w:proofErr w:type="spellEnd"/>
-      <w:r>
-        <w:t xml:space="preserve"> GRASP</w:t>
+      <w:r>
+        <w:t>Roteiro GRASP</w:t>
       </w:r>
     </w:p>
     <w:p/>
@@ -30,97 +25,8 @@
           <w:color w:val="76923C" w:themeColor="accent3" w:themeShade="BF"/>
           <w:lang w:val="pt-BR"/>
         </w:rPr>
-        <w:t xml:space="preserve">Implementação de variante dos atuais </w:t>
-      </w:r>
-      <w:proofErr w:type="spellStart"/>
-      <w:r>
-        <w:rPr>
-          <w:color w:val="76923C" w:themeColor="accent3" w:themeShade="BF"/>
-          <w:lang w:val="pt-BR"/>
-        </w:rPr>
-        <w:t>semi</w:t>
-      </w:r>
-      <w:proofErr w:type="spellEnd"/>
-      <w:r>
-        <w:rPr>
-          <w:color w:val="76923C" w:themeColor="accent3" w:themeShade="BF"/>
-          <w:lang w:val="pt-BR"/>
-        </w:rPr>
-        <w:t xml:space="preserve"> </w:t>
-      </w:r>
-      <w:proofErr w:type="spellStart"/>
-      <w:r>
-        <w:rPr>
-          <w:color w:val="76923C" w:themeColor="accent3" w:themeShade="BF"/>
-          <w:lang w:val="pt-BR"/>
-        </w:rPr>
-        <w:t>greedy</w:t>
-      </w:r>
-      <w:proofErr w:type="spellEnd"/>
-      <w:r>
-        <w:rPr>
-          <w:color w:val="76923C" w:themeColor="accent3" w:themeShade="BF"/>
-          <w:lang w:val="pt-BR"/>
-        </w:rPr>
-        <w:t xml:space="preserve">. Focando em </w:t>
-      </w:r>
-      <w:proofErr w:type="spellStart"/>
-      <w:r>
-        <w:rPr>
-          <w:color w:val="76923C" w:themeColor="accent3" w:themeShade="BF"/>
-          <w:lang w:val="pt-BR"/>
-        </w:rPr>
-        <w:t>quality-based</w:t>
-      </w:r>
-      <w:proofErr w:type="spellEnd"/>
-      <w:r>
-        <w:rPr>
-          <w:color w:val="76923C" w:themeColor="accent3" w:themeShade="BF"/>
-          <w:lang w:val="pt-BR"/>
-        </w:rPr>
-        <w:t xml:space="preserve"> </w:t>
-      </w:r>
-      <w:proofErr w:type="spellStart"/>
-      <w:r>
-        <w:rPr>
-          <w:color w:val="76923C" w:themeColor="accent3" w:themeShade="BF"/>
-          <w:lang w:val="pt-BR"/>
-        </w:rPr>
-        <w:t>RCL</w:t>
-      </w:r>
-      <w:proofErr w:type="spellEnd"/>
-      <w:r>
-        <w:rPr>
-          <w:color w:val="76923C" w:themeColor="accent3" w:themeShade="BF"/>
-          <w:lang w:val="pt-BR"/>
-        </w:rPr>
-        <w:t xml:space="preserve"> ao invés de </w:t>
-      </w:r>
-      <w:proofErr w:type="spellStart"/>
-      <w:r>
-        <w:rPr>
-          <w:color w:val="76923C" w:themeColor="accent3" w:themeShade="BF"/>
-          <w:lang w:val="pt-BR"/>
-        </w:rPr>
-        <w:t>quantity-based</w:t>
-      </w:r>
-      <w:proofErr w:type="spellEnd"/>
-      <w:r>
-        <w:rPr>
-          <w:color w:val="76923C" w:themeColor="accent3" w:themeShade="BF"/>
-          <w:lang w:val="pt-BR"/>
-        </w:rPr>
-        <w:t xml:space="preserve"> </w:t>
-      </w:r>
-      <w:proofErr w:type="spellStart"/>
-      <w:r>
-        <w:rPr>
-          <w:color w:val="76923C" w:themeColor="accent3" w:themeShade="BF"/>
-          <w:lang w:val="pt-BR"/>
-        </w:rPr>
-        <w:t>RCL</w:t>
-      </w:r>
-      <w:proofErr w:type="spellEnd"/>
+        <w:t>Implementação de variante dos atuais semi greedy. Focando em quality-based RCL ao invés de quantity-based RCL</w:t>
+      </w:r>
     </w:p>
     <w:p>
       <w:pPr>
@@ -149,36 +55,46 @@
           <w:highlight w:val="yellow"/>
           <w:lang w:val="pt-BR"/>
         </w:rPr>
-        <w:t xml:space="preserve">comparando as abordagens </w:t>
-      </w:r>
-      <w:proofErr w:type="spellStart"/>
-      <w:r>
+        <w:t>comparando as abordagens semi-greedy, para escolher uma a ser usada no GRASP</w:t>
+      </w:r>
+    </w:p>
+    <w:p>
+      <w:pPr>
+        <w:pStyle w:val="ListParagraph"/>
+        <w:numPr>
+          <w:ilvl w:val="1"/>
+          <w:numId w:val="1"/>
+        </w:numPr>
         <w:rPr>
           <w:color w:val="76923C" w:themeColor="accent3" w:themeShade="BF"/>
           <w:highlight w:val="yellow"/>
           <w:lang w:val="pt-BR"/>
         </w:rPr>
-        <w:t>semi-greedy</w:t>
-      </w:r>
-      <w:proofErr w:type="spellEnd"/>
+      </w:pPr>
       <w:r>
         <w:rPr>
           <w:color w:val="76923C" w:themeColor="accent3" w:themeShade="BF"/>
           <w:highlight w:val="yellow"/>
           <w:lang w:val="pt-BR"/>
         </w:rPr>
-        <w:t xml:space="preserve">, para escolher uma a ser usada no </w:t>
-      </w:r>
-      <w:proofErr w:type="spellStart"/>
+        <w:t>10</w:t>
+      </w:r>
       <w:r>
         <w:rPr>
           <w:color w:val="76923C" w:themeColor="accent3" w:themeShade="BF"/>
           <w:highlight w:val="yellow"/>
           <w:lang w:val="pt-BR"/>
         </w:rPr>
-        <w:t>GRASP</w:t>
-      </w:r>
-      <w:proofErr w:type="spellEnd"/>
+        <w:t>00/1000/100</w:t>
+      </w:r>
+      <w:r>
+        <w:rPr>
+          <w:color w:val="76923C" w:themeColor="accent3" w:themeShade="BF"/>
+          <w:highlight w:val="yellow"/>
+          <w:lang w:val="pt-BR"/>
+        </w:rPr>
+        <w:t xml:space="preserve"> execuções com alpha variando de 10 a 20, com passos de 2.</w:t>
+      </w:r>
     </w:p>
     <w:p>
       <w:pPr>
@@ -187,35 +103,90 @@
           <w:ilvl w:val="1"/>
           <w:numId w:val="1"/>
         </w:numPr>
+      </w:pPr>
+      <w:r>
         <w:rPr>
           <w:color w:val="76923C" w:themeColor="accent3" w:themeShade="BF"/>
-          <w:highlight w:val="yellow"/>
-          <w:lang w:val="pt-BR"/>
-        </w:rPr>
-      </w:pPr>
-      <w:r>
-        <w:rPr>
-          <w:color w:val="76923C" w:themeColor="accent3" w:themeShade="BF"/>
-          <w:highlight w:val="yellow"/>
-          <w:lang w:val="pt-BR"/>
-        </w:rPr>
-        <w:t>10</w:t>
-      </w:r>
-      <w:r>
-        <w:rPr>
-          <w:color w:val="76923C" w:themeColor="accent3" w:themeShade="BF"/>
-          <w:highlight w:val="yellow"/>
-          <w:lang w:val="pt-BR"/>
-        </w:rPr>
-        <w:t>00/1000/100</w:t>
-      </w:r>
-      <w:r>
-        <w:rPr>
-          <w:color w:val="76923C" w:themeColor="accent3" w:themeShade="BF"/>
-          <w:highlight w:val="yellow"/>
-          <w:lang w:val="pt-BR"/>
-        </w:rPr>
-        <w:t xml:space="preserve"> execuções com alpha variando de 10 a 20, com passos de 2.</w:t>
+        </w:rPr>
+        <w:t>Executando na Pegasus</w:t>
+      </w:r>
+    </w:p>
+    <w:p>
+      <w:pPr>
+        <w:pStyle w:val="ListParagraph"/>
+        <w:numPr>
+          <w:ilvl w:val="0"/>
+          <w:numId w:val="1"/>
+        </w:numPr>
+      </w:pPr>
+      <w:r>
+        <w:rPr>
+          <w:lang w:val="pt-BR"/>
+        </w:rPr>
+        <w:t>Implementação do GRASP utilizando a melhor implementação do semi greedy</w:t>
+      </w:r>
+      <w:r>
+        <w:rPr>
+          <w:lang w:val="pt-BR"/>
+        </w:rPr>
+        <w:t xml:space="preserve"> (RDSNN ql based</w:t>
+      </w:r>
+      <w:r>
+        <w:rPr>
+          <w:lang w:val="pt-BR"/>
+        </w:rPr>
+        <w:t xml:space="preserve"> + best || DSNN + best_2</w:t>
+      </w:r>
+      <w:r>
+        <w:rPr>
+          <w:lang w:val="pt-BR"/>
+        </w:rPr>
+        <w:t>)</w:t>
+      </w:r>
+      <w:r>
+        <w:rPr>
+          <w:lang w:val="pt-BR"/>
+        </w:rPr>
+        <w:t xml:space="preserve">. </w:t>
+      </w:r>
+      <w:r>
+        <w:t>Opções: executar N iterações ou executar por X tempo.</w:t>
+      </w:r>
+    </w:p>
+    <w:p>
+      <w:pPr>
+        <w:pStyle w:val="ListParagraph"/>
+        <w:numPr>
+          <w:ilvl w:val="0"/>
+          <w:numId w:val="1"/>
+        </w:numPr>
+        <w:rPr>
+          <w:lang w:val="pt-BR"/>
+        </w:rPr>
+      </w:pPr>
+      <w:r>
+        <w:rPr>
+          <w:lang w:val="pt-BR"/>
+        </w:rPr>
+        <w:t xml:space="preserve">Experimento para ajuste do parâmetro alpha com 5 instâncias. Testar Alpha de </w:t>
+      </w:r>
+      <w:r>
+        <w:rPr>
+          <w:lang w:val="pt-BR"/>
+        </w:rPr>
+        <w:t>25</w:t>
+      </w:r>
+      <w:r>
+        <w:rPr>
+          <w:lang w:val="pt-BR"/>
+        </w:rPr>
+        <w:t xml:space="preserve"> a 100, com passos de </w:t>
+      </w:r>
+      <w:r>
+        <w:rPr>
+          <w:lang w:val="pt-BR"/>
+        </w:rPr>
+        <w:t>25 em 25</w:t>
       </w:r>
     </w:p>
     <w:p>
@@ -225,34 +196,93 @@
           <w:ilvl w:val="1"/>
           <w:numId w:val="1"/>
         </w:numPr>
-      </w:pPr>
-      <w:proofErr w:type="spellStart"/>
-      <w:r>
-        <w:rPr>
-          <w:color w:val="76923C" w:themeColor="accent3" w:themeShade="BF"/>
-        </w:rPr>
-        <w:t>Executando</w:t>
-      </w:r>
-      <w:proofErr w:type="spellEnd"/>
-      <w:r>
-        <w:rPr>
-          <w:color w:val="76923C" w:themeColor="accent3" w:themeShade="BF"/>
-        </w:rPr>
-        <w:t xml:space="preserve"> </w:t>
-      </w:r>
-      <w:proofErr w:type="spellStart"/>
-      <w:r>
-        <w:rPr>
-          <w:color w:val="76923C" w:themeColor="accent3" w:themeShade="BF"/>
-        </w:rPr>
-        <w:t>na</w:t>
-      </w:r>
-      <w:proofErr w:type="spellEnd"/>
-      <w:r>
-        <w:rPr>
-          <w:color w:val="76923C" w:themeColor="accent3" w:themeShade="BF"/>
-        </w:rPr>
-        <w:t xml:space="preserve"> Pegasus</w:t>
+        <w:rPr>
+          <w:lang w:val="pt-BR"/>
+        </w:rPr>
+      </w:pPr>
+      <w:r>
+        <w:rPr>
+          <w:lang w:val="pt-BR"/>
+        </w:rPr>
+        <w:t xml:space="preserve">Roda </w:t>
+      </w:r>
+      <w:r>
+        <w:rPr>
+          <w:lang w:val="pt-BR"/>
+        </w:rPr>
+        <w:t>200</w:t>
+      </w:r>
+      <w:r>
+        <w:rPr>
+          <w:lang w:val="pt-BR"/>
+        </w:rPr>
+        <w:t xml:space="preserve"> vezes para cada instância para alpha = 10</w:t>
+      </w:r>
+    </w:p>
+    <w:p>
+      <w:pPr>
+        <w:pStyle w:val="ListParagraph"/>
+        <w:numPr>
+          <w:ilvl w:val="1"/>
+          <w:numId w:val="1"/>
+        </w:numPr>
+        <w:rPr>
+          <w:lang w:val="pt-BR"/>
+        </w:rPr>
+      </w:pPr>
+      <w:r>
+        <w:rPr>
+          <w:lang w:val="pt-BR"/>
+        </w:rPr>
+        <w:t xml:space="preserve">Marca o tempo para executar essas </w:t>
+      </w:r>
+      <w:r>
+        <w:rPr>
+          <w:lang w:val="pt-BR"/>
+        </w:rPr>
+        <w:t>200</w:t>
+      </w:r>
+      <w:r>
+        <w:rPr>
+          <w:lang w:val="pt-BR"/>
+        </w:rPr>
+        <w:t xml:space="preserve"> vezes. Grava a melhor solução e solução média</w:t>
+      </w:r>
+    </w:p>
+    <w:p>
+      <w:pPr>
+        <w:pStyle w:val="ListParagraph"/>
+        <w:numPr>
+          <w:ilvl w:val="1"/>
+          <w:numId w:val="1"/>
+        </w:numPr>
+        <w:rPr>
+          <w:lang w:val="pt-BR"/>
+        </w:rPr>
+      </w:pPr>
+      <w:r>
+        <w:rPr>
+          <w:lang w:val="pt-BR"/>
+        </w:rPr>
+        <w:t>Roda para os outros alphas, limitado pelo tempo que levou o passo a. O tempo limita a execução sobre uma instância.</w:t>
+      </w:r>
+    </w:p>
+    <w:p>
+      <w:pPr>
+        <w:pStyle w:val="ListParagraph"/>
+        <w:numPr>
+          <w:ilvl w:val="1"/>
+          <w:numId w:val="1"/>
+        </w:numPr>
+      </w:pPr>
+      <w:r>
+        <w:rPr>
+          <w:lang w:val="pt-BR"/>
+        </w:rPr>
+        <w:t xml:space="preserve">Ao final, verifica qual valor de alpha deu o melhor resultado para cada instância. Usar o TTT plot. O valor alvo será o valor do guloso + busca local ou 5% do ótimo. </w:t>
+      </w:r>
+      <w:r>
+        <w:t>Usar escala logarítmica</w:t>
       </w:r>
     </w:p>
     <w:p>
@@ -262,566 +292,225 @@
           <w:ilvl w:val="0"/>
           <w:numId w:val="1"/>
         </w:numPr>
-      </w:pPr>
-      <w:r>
-        <w:rPr>
-          <w:lang w:val="pt-BR"/>
-        </w:rPr>
-        <w:t xml:space="preserve">Implementação do </w:t>
-      </w:r>
-      <w:proofErr w:type="spellStart"/>
-      <w:r>
-        <w:rPr>
-          <w:lang w:val="pt-BR"/>
-        </w:rPr>
-        <w:t>GRASP</w:t>
-      </w:r>
-      <w:proofErr w:type="spellEnd"/>
-      <w:r>
-        <w:rPr>
-          <w:lang w:val="pt-BR"/>
-        </w:rPr>
-        <w:t xml:space="preserve"> utilizando a melhor implementação do </w:t>
-      </w:r>
-      <w:proofErr w:type="spellStart"/>
-      <w:r>
-        <w:rPr>
-          <w:lang w:val="pt-BR"/>
-        </w:rPr>
-        <w:t>semi</w:t>
-      </w:r>
-      <w:proofErr w:type="spellEnd"/>
+        <w:rPr>
+          <w:lang w:val="pt-BR"/>
+        </w:rPr>
+      </w:pPr>
+      <w:r>
+        <w:rPr>
+          <w:lang w:val="pt-BR"/>
+        </w:rPr>
+        <w:t>Experimento executando o GRASP para as 15 instâncias restantes, utilizando o alpha encontrado no passo 4.</w:t>
+      </w:r>
+    </w:p>
+    <w:p>
+      <w:pPr>
+        <w:pStyle w:val="ListParagraph"/>
+        <w:numPr>
+          <w:ilvl w:val="1"/>
+          <w:numId w:val="1"/>
+        </w:numPr>
+        <w:rPr>
+          <w:lang w:val="pt-BR"/>
+        </w:rPr>
+      </w:pPr>
+      <w:r>
+        <w:rPr>
+          <w:lang w:val="pt-BR"/>
+        </w:rPr>
+        <w:t xml:space="preserve">Alpha: </w:t>
+      </w:r>
+      <w:r>
+        <w:rPr>
+          <w:lang w:val="pt-BR"/>
+        </w:rPr>
+        <w:t>25%</w:t>
+      </w:r>
+    </w:p>
+    <w:p>
+      <w:pPr>
+        <w:pStyle w:val="ListParagraph"/>
+        <w:numPr>
+          <w:ilvl w:val="1"/>
+          <w:numId w:val="1"/>
+        </w:numPr>
+        <w:rPr>
+          <w:lang w:val="pt-BR"/>
+        </w:rPr>
+      </w:pPr>
+      <w:r>
+        <w:rPr>
+          <w:lang w:val="pt-BR"/>
+        </w:rPr>
+        <w:t xml:space="preserve">Tempo: </w:t>
+      </w:r>
+      <w:r>
+        <w:rPr>
+          <w:lang w:val="pt-BR"/>
+        </w:rPr>
+        <w:t>3600 mil segundos grandes (1 hora cada +-),  1000 segundos médias, 300 segundos pequenas</w:t>
+      </w:r>
+    </w:p>
+    <w:p>
+      <w:pPr>
+        <w:pStyle w:val="ListParagraph"/>
+        <w:numPr>
+          <w:ilvl w:val="1"/>
+          <w:numId w:val="1"/>
+        </w:numPr>
+        <w:rPr>
+          <w:lang w:val="pt-BR"/>
+        </w:rPr>
+      </w:pPr>
+      <w:r>
+        <w:rPr>
+          <w:lang w:val="pt-BR"/>
+        </w:rPr>
+        <w:t>Salvar cada valor encontrado em cada iteração do grasp, bem como o melhor valor</w:t>
+      </w:r>
+    </w:p>
+    <w:p>
+      <w:pPr>
+        <w:pStyle w:val="ListParagraph"/>
+        <w:numPr>
+          <w:ilvl w:val="0"/>
+          <w:numId w:val="1"/>
+        </w:numPr>
+        <w:rPr>
+          <w:lang w:val="pt-BR"/>
+        </w:rPr>
+      </w:pPr>
+      <w:r>
+        <w:rPr>
+          <w:lang w:val="pt-BR"/>
+        </w:rPr>
+        <w:t>Fazer uma tabela com tempo e distância para cada instância do guloso, busca local e GRASP.</w:t>
+      </w:r>
+    </w:p>
+    <w:p>
+      <w:pPr>
+        <w:ind w:left="360"/>
+        <w:rPr>
+          <w:lang w:val="pt-BR"/>
+        </w:rPr>
+      </w:pPr>
+    </w:p>
+    <w:p>
+      <w:pPr>
+        <w:ind w:left="360"/>
+        <w:rPr>
+          <w:lang w:val="pt-BR"/>
+        </w:rPr>
+      </w:pPr>
+    </w:p>
+    <w:p>
+      <w:pPr>
+        <w:ind w:left="360"/>
+        <w:rPr>
+          <w:lang w:val="pt-BR"/>
+        </w:rPr>
+      </w:pPr>
+      <w:r>
+        <w:rPr>
+          <w:lang w:val="pt-BR"/>
+        </w:rPr>
+        <w:t>Modificações feitas em relação aos experimentos anteriores:</w:t>
+      </w:r>
+    </w:p>
+    <w:p>
+      <w:pPr>
+        <w:pStyle w:val="ListParagraph"/>
+        <w:numPr>
+          <w:ilvl w:val="0"/>
+          <w:numId w:val="2"/>
+        </w:numPr>
+        <w:rPr>
+          <w:strike/>
+          <w:lang w:val="pt-BR"/>
+        </w:rPr>
+      </w:pPr>
+      <w:r>
+        <w:rPr>
+          <w:strike/>
+          <w:lang w:val="pt-BR"/>
+        </w:rPr>
+        <w:t>Busca local que era inspirada nos semi gulosos passa a utilizar geração de pares aleatórios únicos.</w:t>
+      </w:r>
+    </w:p>
+    <w:p>
+      <w:pPr>
+        <w:pStyle w:val="ListParagraph"/>
+        <w:numPr>
+          <w:ilvl w:val="0"/>
+          <w:numId w:val="2"/>
+        </w:numPr>
+        <w:rPr>
+          <w:strike/>
+          <w:lang w:val="pt-BR"/>
+        </w:rPr>
+      </w:pPr>
+      <w:r>
+        <w:rPr>
+          <w:strike/>
+          <w:lang w:val="pt-BR"/>
+        </w:rPr>
+        <w:t>Quantidade de iterações da busca local aleatória passa de alpha% do tamanho da instância para alpha% de ((tamanho da instância - 3) * (tamanho da instância - 2))/2.</w:t>
+      </w:r>
+    </w:p>
+    <w:p>
+      <w:pPr>
+        <w:pStyle w:val="ListParagraph"/>
+        <w:numPr>
+          <w:ilvl w:val="0"/>
+          <w:numId w:val="2"/>
+        </w:numPr>
+        <w:rPr>
+          <w:lang w:val="pt-BR"/>
+        </w:rPr>
+      </w:pPr>
+      <w:r>
+        <w:rPr>
+          <w:lang w:val="pt-BR"/>
+        </w:rPr>
+        <w:t>Implementação de nova estratégia para os métodos construtivos semi-guloso. Geração da RCL baseada na qualidade dos elementos e não em sua quantidade.</w:t>
+      </w:r>
+      <w:r>
+        <w:rPr>
+          <w:lang w:val="pt-BR"/>
+        </w:rPr>
+        <w:t xml:space="preserve"> (QL ou QT)</w:t>
+      </w:r>
       <w:r>
         <w:rPr>
           <w:lang w:val="pt-BR"/>
         </w:rPr>
         <w:t xml:space="preserve"> </w:t>
       </w:r>
-      <w:proofErr w:type="spellStart"/>
-      <w:r>
-        <w:rPr>
-          <w:lang w:val="pt-BR"/>
-        </w:rPr>
-        <w:t>greedy</w:t>
-      </w:r>
-      <w:proofErr w:type="spellEnd"/>
-      <w:r>
-        <w:rPr>
-          <w:lang w:val="pt-BR"/>
-        </w:rPr>
-        <w:t xml:space="preserve"> (</w:t>
-      </w:r>
-      <w:proofErr w:type="spellStart"/>
-      <w:r>
-        <w:rPr>
-          <w:lang w:val="pt-BR"/>
-        </w:rPr>
-        <w:t>RDSNN</w:t>
-      </w:r>
-      <w:proofErr w:type="spellEnd"/>
-      <w:r>
-        <w:rPr>
-          <w:lang w:val="pt-BR"/>
-        </w:rPr>
-        <w:t xml:space="preserve"> </w:t>
-      </w:r>
-      <w:proofErr w:type="spellStart"/>
-      <w:r>
-        <w:rPr>
-          <w:lang w:val="pt-BR"/>
-        </w:rPr>
-        <w:t>ql</w:t>
-      </w:r>
-      <w:proofErr w:type="spellEnd"/>
-      <w:r>
-        <w:rPr>
-          <w:lang w:val="pt-BR"/>
-        </w:rPr>
-        <w:t xml:space="preserve"> </w:t>
-      </w:r>
-      <w:proofErr w:type="spellStart"/>
-      <w:r>
-        <w:rPr>
-          <w:lang w:val="pt-BR"/>
-        </w:rPr>
-        <w:t>based</w:t>
-      </w:r>
-      <w:proofErr w:type="spellEnd"/>
-      <w:r>
-        <w:rPr>
-          <w:lang w:val="pt-BR"/>
-        </w:rPr>
-        <w:t xml:space="preserve"> + </w:t>
-      </w:r>
-      <w:proofErr w:type="spellStart"/>
-      <w:r>
-        <w:rPr>
-          <w:lang w:val="pt-BR"/>
-        </w:rPr>
-        <w:t>best</w:t>
-      </w:r>
-      <w:proofErr w:type="spellEnd"/>
-      <w:r>
-        <w:rPr>
-          <w:lang w:val="pt-BR"/>
-        </w:rPr>
-        <w:t xml:space="preserve"> || </w:t>
-      </w:r>
-      <w:proofErr w:type="spellStart"/>
-      <w:r>
-        <w:rPr>
-          <w:lang w:val="pt-BR"/>
-        </w:rPr>
-        <w:t>DSNN</w:t>
-      </w:r>
-      <w:proofErr w:type="spellEnd"/>
-      <w:r>
-        <w:rPr>
-          <w:lang w:val="pt-BR"/>
-        </w:rPr>
-        <w:t xml:space="preserve"> + best_2</w:t>
+    </w:p>
+    <w:p>
+      <w:pPr>
+        <w:pStyle w:val="ListParagraph"/>
+        <w:numPr>
+          <w:ilvl w:val="0"/>
+          <w:numId w:val="2"/>
+        </w:numPr>
+      </w:pPr>
+      <w:r>
+        <w:t>Implementação do</w:t>
+      </w:r>
+      <w:r>
+        <w:t xml:space="preserve"> ‘</w:t>
       </w:r>
       <w:bookmarkStart w:id="0" w:name="_GoBack"/>
       <w:bookmarkEnd w:id="0"/>
       <w:r>
-        <w:rPr>
-          <w:lang w:val="pt-BR"/>
-        </w:rPr>
-        <w:t>)</w:t>
-      </w:r>
-      <w:r>
-        <w:rPr>
-          <w:lang w:val="pt-BR"/>
-        </w:rPr>
-        <w:t xml:space="preserve">. </w:t>
-      </w:r>
-      <w:proofErr w:type="spellStart"/>
-      <w:r>
-        <w:t>Opções</w:t>
-      </w:r>
-      <w:proofErr w:type="spellEnd"/>
-      <w:r>
-        <w:t xml:space="preserve">: </w:t>
-      </w:r>
-      <w:proofErr w:type="spellStart"/>
-      <w:r>
-        <w:t>executar</w:t>
-      </w:r>
-      <w:proofErr w:type="spellEnd"/>
-      <w:r>
-        <w:t xml:space="preserve"> N </w:t>
-      </w:r>
-      <w:proofErr w:type="spellStart"/>
-      <w:r>
-        <w:t>iterações</w:t>
-      </w:r>
-      <w:proofErr w:type="spellEnd"/>
-      <w:r>
-        <w:t xml:space="preserve"> </w:t>
-      </w:r>
-      <w:proofErr w:type="spellStart"/>
-      <w:r>
-        <w:t>ou</w:t>
-      </w:r>
-      <w:proofErr w:type="spellEnd"/>
-      <w:r>
-        <w:t xml:space="preserve"> </w:t>
-      </w:r>
-      <w:proofErr w:type="spellStart"/>
-      <w:r>
-        <w:t>executar</w:t>
-      </w:r>
-      <w:proofErr w:type="spellEnd"/>
-      <w:r>
-        <w:t xml:space="preserve"> </w:t>
-      </w:r>
-      <w:proofErr w:type="spellStart"/>
-      <w:r>
-        <w:t>por</w:t>
-      </w:r>
-      <w:proofErr w:type="spellEnd"/>
-      <w:r>
-        <w:t xml:space="preserve"> X tempo.</w:t>
-      </w:r>
-    </w:p>
-    <w:p>
-      <w:pPr>
-        <w:pStyle w:val="ListParagraph"/>
-        <w:numPr>
-          <w:ilvl w:val="0"/>
-          <w:numId w:val="1"/>
-        </w:numPr>
-        <w:rPr>
-          <w:lang w:val="pt-BR"/>
-        </w:rPr>
-      </w:pPr>
-      <w:r>
-        <w:rPr>
-          <w:lang w:val="pt-BR"/>
-        </w:rPr>
-        <w:t>Experimento para ajuste do parâmetro alpha com 5 instâncias. Testar Alpha de 20 a 100, com passos de 10 em 10.</w:t>
-      </w:r>
-    </w:p>
-    <w:p>
-      <w:pPr>
-        <w:pStyle w:val="ListParagraph"/>
-        <w:numPr>
-          <w:ilvl w:val="1"/>
-          <w:numId w:val="1"/>
-        </w:numPr>
-        <w:rPr>
-          <w:lang w:val="pt-BR"/>
-        </w:rPr>
-      </w:pPr>
-      <w:r>
-        <w:rPr>
-          <w:lang w:val="pt-BR"/>
-        </w:rPr>
-        <w:t>Roda mil vezes para cada instância para alpha = 10</w:t>
-      </w:r>
-    </w:p>
-    <w:p>
-      <w:pPr>
-        <w:pStyle w:val="ListParagraph"/>
-        <w:numPr>
-          <w:ilvl w:val="1"/>
-          <w:numId w:val="1"/>
-        </w:numPr>
-        <w:rPr>
-          <w:lang w:val="pt-BR"/>
-        </w:rPr>
-      </w:pPr>
-      <w:r>
-        <w:rPr>
-          <w:lang w:val="pt-BR"/>
-        </w:rPr>
-        <w:t>Marca o tempo para executar essas mil vezes. Grava a melhor solução e solução média</w:t>
-      </w:r>
-    </w:p>
-    <w:p>
-      <w:pPr>
-        <w:pStyle w:val="ListParagraph"/>
-        <w:numPr>
-          <w:ilvl w:val="1"/>
-          <w:numId w:val="1"/>
-        </w:numPr>
-        <w:rPr>
-          <w:lang w:val="pt-BR"/>
-        </w:rPr>
-      </w:pPr>
-      <w:r>
-        <w:rPr>
-          <w:lang w:val="pt-BR"/>
-        </w:rPr>
-        <w:t xml:space="preserve">Roda para os outros </w:t>
-      </w:r>
-      <w:proofErr w:type="spellStart"/>
-      <w:r>
-        <w:rPr>
-          <w:lang w:val="pt-BR"/>
-        </w:rPr>
-        <w:t>alphas</w:t>
-      </w:r>
-      <w:proofErr w:type="spellEnd"/>
-      <w:r>
-        <w:rPr>
-          <w:lang w:val="pt-BR"/>
-        </w:rPr>
-        <w:t>, limitado pelo tempo que levou o passo a. O tempo limita a execução sobre uma instância.</w:t>
-      </w:r>
-    </w:p>
-    <w:p>
-      <w:pPr>
-        <w:pStyle w:val="ListParagraph"/>
-        <w:numPr>
-          <w:ilvl w:val="1"/>
-          <w:numId w:val="1"/>
-        </w:numPr>
-      </w:pPr>
-      <w:r>
-        <w:rPr>
-          <w:lang w:val="pt-BR"/>
-        </w:rPr>
-        <w:t xml:space="preserve">Ao final, verifica qual valor de alpha deu o melhor resultado para cada instância. Usar o </w:t>
-      </w:r>
-      <w:proofErr w:type="spellStart"/>
-      <w:r>
-        <w:rPr>
-          <w:lang w:val="pt-BR"/>
-        </w:rPr>
-        <w:t>TTT</w:t>
-      </w:r>
-      <w:proofErr w:type="spellEnd"/>
-      <w:r>
-        <w:rPr>
-          <w:lang w:val="pt-BR"/>
-        </w:rPr>
-        <w:t xml:space="preserve"> </w:t>
-      </w:r>
-      <w:proofErr w:type="spellStart"/>
-      <w:r>
-        <w:rPr>
-          <w:lang w:val="pt-BR"/>
-        </w:rPr>
-        <w:t>plot</w:t>
-      </w:r>
-      <w:proofErr w:type="spellEnd"/>
-      <w:r>
-        <w:rPr>
-          <w:lang w:val="pt-BR"/>
-        </w:rPr>
-        <w:t xml:space="preserve">. O valor alvo será o valor do guloso + busca local ou 5% do ótimo. </w:t>
-      </w:r>
-      <w:proofErr w:type="spellStart"/>
-      <w:r>
-        <w:t>Usar</w:t>
-      </w:r>
-      <w:proofErr w:type="spellEnd"/>
-      <w:r>
-        <w:t xml:space="preserve"> </w:t>
-      </w:r>
-      <w:proofErr w:type="spellStart"/>
-      <w:r>
-        <w:t>escala</w:t>
-      </w:r>
-      <w:proofErr w:type="spellEnd"/>
-      <w:r>
-        <w:t xml:space="preserve"> </w:t>
-      </w:r>
-      <w:proofErr w:type="spellStart"/>
-      <w:r>
-        <w:t>logarítmica</w:t>
-      </w:r>
-      <w:proofErr w:type="spellEnd"/>
-    </w:p>
-    <w:p>
-      <w:pPr>
-        <w:pStyle w:val="ListParagraph"/>
-        <w:numPr>
-          <w:ilvl w:val="0"/>
-          <w:numId w:val="1"/>
-        </w:numPr>
-        <w:rPr>
-          <w:lang w:val="pt-BR"/>
-        </w:rPr>
-      </w:pPr>
-      <w:r>
-        <w:rPr>
-          <w:lang w:val="pt-BR"/>
-        </w:rPr>
-        <w:t xml:space="preserve">Experimento executando o </w:t>
-      </w:r>
-      <w:proofErr w:type="spellStart"/>
-      <w:r>
-        <w:rPr>
-          <w:lang w:val="pt-BR"/>
-        </w:rPr>
-        <w:t>GRASP</w:t>
-      </w:r>
-      <w:proofErr w:type="spellEnd"/>
-      <w:r>
-        <w:rPr>
-          <w:lang w:val="pt-BR"/>
-        </w:rPr>
-        <w:t xml:space="preserve"> para as 15 instâncias restantes, utilizando o alpha encontrado no passo 4.</w:t>
-      </w:r>
-    </w:p>
-    <w:p>
-      <w:pPr>
-        <w:pStyle w:val="ListParagraph"/>
-        <w:numPr>
-          <w:ilvl w:val="0"/>
-          <w:numId w:val="1"/>
-        </w:numPr>
-        <w:rPr>
-          <w:lang w:val="pt-BR"/>
-        </w:rPr>
-      </w:pPr>
-      <w:r>
-        <w:rPr>
-          <w:lang w:val="pt-BR"/>
-        </w:rPr>
-        <w:t xml:space="preserve">Fazer uma tabela com tempo e distância para cada instância do guloso, busca local e </w:t>
-      </w:r>
-      <w:proofErr w:type="spellStart"/>
-      <w:r>
-        <w:rPr>
-          <w:lang w:val="pt-BR"/>
-        </w:rPr>
-        <w:t>GRASP</w:t>
-      </w:r>
-      <w:proofErr w:type="spellEnd"/>
-      <w:r>
-        <w:rPr>
-          <w:lang w:val="pt-BR"/>
-        </w:rPr>
+        <w:t>dontlook’</w:t>
+      </w:r>
+      <w:r>
+        <w:t xml:space="preserve"> speed-up no first improvement 2opt</w:t>
+      </w:r>
+      <w:r>
         <w:t>.</w:t>
-      </w:r>
-    </w:p>
-    <w:p>
-      <w:pPr>
-        <w:ind w:left="360"/>
-        <w:rPr>
-          <w:lang w:val="pt-BR"/>
-        </w:rPr>
-      </w:pPr>
-    </w:p>
-    <w:p>
-      <w:pPr>
-        <w:ind w:left="360"/>
-        <w:rPr>
-          <w:lang w:val="pt-BR"/>
-        </w:rPr>
-      </w:pPr>
-    </w:p>
-    <w:p>
-      <w:pPr>
-        <w:ind w:left="360"/>
-        <w:rPr>
-          <w:lang w:val="pt-BR"/>
-        </w:rPr>
-      </w:pPr>
-      <w:r>
-        <w:rPr>
-          <w:lang w:val="pt-BR"/>
-        </w:rPr>
-        <w:t>Modificações feitas em relação aos experimentos anteriores:</w:t>
-      </w:r>
-    </w:p>
-    <w:p>
-      <w:pPr>
-        <w:pStyle w:val="ListParagraph"/>
-        <w:numPr>
-          <w:ilvl w:val="0"/>
-          <w:numId w:val="2"/>
-        </w:numPr>
-        <w:rPr>
-          <w:lang w:val="pt-BR"/>
-        </w:rPr>
-      </w:pPr>
-      <w:r>
-        <w:rPr>
-          <w:lang w:val="pt-BR"/>
-        </w:rPr>
-        <w:t xml:space="preserve">Busca local que era inspirada nos </w:t>
-      </w:r>
-      <w:proofErr w:type="spellStart"/>
-      <w:r>
-        <w:rPr>
-          <w:lang w:val="pt-BR"/>
-        </w:rPr>
-        <w:t>semi</w:t>
-      </w:r>
-      <w:proofErr w:type="spellEnd"/>
-      <w:r>
-        <w:rPr>
-          <w:lang w:val="pt-BR"/>
-        </w:rPr>
-        <w:t xml:space="preserve"> gulosos passa a utilizar geração de pares aleatórios únicos.</w:t>
-      </w:r>
-    </w:p>
-    <w:p>
-      <w:pPr>
-        <w:pStyle w:val="ListParagraph"/>
-        <w:numPr>
-          <w:ilvl w:val="0"/>
-          <w:numId w:val="2"/>
-        </w:numPr>
-        <w:rPr>
-          <w:lang w:val="pt-BR"/>
-        </w:rPr>
-      </w:pPr>
-      <w:r>
-        <w:rPr>
-          <w:lang w:val="pt-BR"/>
-        </w:rPr>
-        <w:t>Quantidade de iterações da busca local aleatória passa de alpha% do tamanho da instância para alpha% de ((tamanho da instância - 3) * (tamanho da instância - 2))/2.</w:t>
-      </w:r>
-    </w:p>
-    <w:p>
-      <w:pPr>
-        <w:pStyle w:val="ListParagraph"/>
-        <w:numPr>
-          <w:ilvl w:val="0"/>
-          <w:numId w:val="2"/>
-        </w:numPr>
-        <w:rPr>
-          <w:lang w:val="pt-BR"/>
-        </w:rPr>
-      </w:pPr>
-      <w:r>
-        <w:rPr>
-          <w:lang w:val="pt-BR"/>
-        </w:rPr>
-        <w:t xml:space="preserve">Implementação de nova estratégia para os métodos construtivos </w:t>
-      </w:r>
-      <w:proofErr w:type="spellStart"/>
-      <w:r>
-        <w:rPr>
-          <w:lang w:val="pt-BR"/>
-        </w:rPr>
-        <w:t>semi</w:t>
-      </w:r>
-      <w:proofErr w:type="spellEnd"/>
-      <w:r>
-        <w:rPr>
-          <w:lang w:val="pt-BR"/>
-        </w:rPr>
-        <w:t xml:space="preserve">-guloso. Geração da </w:t>
-      </w:r>
-      <w:proofErr w:type="spellStart"/>
-      <w:r>
-        <w:rPr>
-          <w:lang w:val="pt-BR"/>
-        </w:rPr>
-        <w:t>RCL</w:t>
-      </w:r>
-      <w:proofErr w:type="spellEnd"/>
-      <w:r>
-        <w:rPr>
-          <w:lang w:val="pt-BR"/>
-        </w:rPr>
-        <w:t xml:space="preserve"> baseada na qualidade dos elementos e não em sua quantidade.</w:t>
-      </w:r>
-      <w:r>
-        <w:rPr>
-          <w:lang w:val="pt-BR"/>
-        </w:rPr>
-        <w:t xml:space="preserve"> (</w:t>
-      </w:r>
-      <w:proofErr w:type="spellStart"/>
-      <w:r>
-        <w:rPr>
-          <w:lang w:val="pt-BR"/>
-        </w:rPr>
-        <w:t>QL</w:t>
-      </w:r>
-      <w:proofErr w:type="spellEnd"/>
-      <w:r>
-        <w:rPr>
-          <w:lang w:val="pt-BR"/>
-        </w:rPr>
-        <w:t xml:space="preserve"> ou </w:t>
-      </w:r>
-      <w:proofErr w:type="spellStart"/>
-      <w:r>
-        <w:rPr>
-          <w:lang w:val="pt-BR"/>
-        </w:rPr>
-        <w:t>QT</w:t>
-      </w:r>
-      <w:proofErr w:type="spellEnd"/>
-      <w:r>
-        <w:rPr>
-          <w:lang w:val="pt-BR"/>
-        </w:rPr>
-        <w:t>)</w:t>
-      </w:r>
-      <w:r>
-        <w:rPr>
-          <w:lang w:val="pt-BR"/>
-        </w:rPr>
-        <w:t xml:space="preserve"> </w:t>
       </w:r>
     </w:p>
     <w:sectPr>
@@ -835,7 +524,7 @@
 </file>
 
 <file path=word/numbering.xml><?xml version="1.0" encoding="utf-8"?>
-<w:numbering xmlns:wpc="http://schemas.microsoft.com/office/word/2010/wordprocessingCanvas" xmlns:mo="http://schemas.microsoft.com/office/mac/office/2008/main" xmlns:mc="http://schemas.openxmlformats.org/markup-compatibility/2006" xmlns:mv="urn:schemas-microsoft-com:mac:vml" xmlns:o="urn:schemas-microsoft-com:office:office" xmlns:r="http://schemas.openxmlformats.org/officeDocument/2006/relationships" xmlns:m="http://schemas.openxmlformats.org/officeDocument/2006/math" xmlns:v="urn:schemas-microsoft-com:vml" xmlns:wp14="http://schemas.microsoft.com/office/word/2010/wordprocessingDrawing" xmlns:wp="http://schemas.openxmlformats.org/drawingml/2006/wordprocessingDrawing" xmlns:w10="urn:schemas-microsoft-com:office:word" xmlns:w="http://schemas.openxmlformats.org/wordprocessingml/2006/main" xmlns:w14="http://schemas.microsoft.com/office/word/2010/wordml" xmlns:wpg="http://schemas.microsoft.com/office/word/2010/wordprocessingGroup" xmlns:wpi="http://schemas.microsoft.com/office/word/2010/wordprocessingInk" xmlns:wne="http://schemas.microsoft.com/office/word/2006/wordml" xmlns:wps="http://schemas.microsoft.com/office/word/2010/wordprocessingShape" mc:Ignorable="w14 wp14">
+<w:numbering xmlns:wpc="http://schemas.microsoft.com/office/word/2010/wordprocessingCanvas" xmlns:mc="http://schemas.openxmlformats.org/markup-compatibility/2006" xmlns:o="urn:schemas-microsoft-com:office:office" xmlns:r="http://schemas.openxmlformats.org/officeDocument/2006/relationships" xmlns:m="http://schemas.openxmlformats.org/officeDocument/2006/math" xmlns:v="urn:schemas-microsoft-com:vml" xmlns:wp14="http://schemas.microsoft.com/office/word/2010/wordprocessingDrawing" xmlns:wp="http://schemas.openxmlformats.org/drawingml/2006/wordprocessingDrawing" xmlns:w10="urn:schemas-microsoft-com:office:word" xmlns:w="http://schemas.openxmlformats.org/wordprocessingml/2006/main" xmlns:w14="http://schemas.microsoft.com/office/word/2010/wordml" xmlns:wpg="http://schemas.microsoft.com/office/word/2010/wordprocessingGroup" xmlns:wpi="http://schemas.microsoft.com/office/word/2010/wordprocessingInk" xmlns:wne="http://schemas.microsoft.com/office/word/2006/wordml" xmlns:wps="http://schemas.microsoft.com/office/word/2010/wordprocessingShape" mc:Ignorable="w14 wp14">
   <w:abstractNum w:abstractNumId="0">
     <w:nsid w:val="22FB1F0A"/>
     <w:multiLevelType w:val="hybridMultilevel"/>
@@ -1057,7 +746,7 @@
     </w:rPrDefault>
     <w:pPrDefault/>
   </w:docDefaults>
-  <w:latentStyles w:defLockedState="0" w:defUIPriority="99" w:defSemiHidden="1" w:defUnhideWhenUsed="1" w:defQFormat="0" w:count="276">
+  <w:latentStyles w:defLockedState="0" w:defUIPriority="99" w:defSemiHidden="1" w:defUnhideWhenUsed="1" w:defQFormat="0" w:count="267">
     <w:lsdException w:name="Normal" w:semiHidden="0" w:uiPriority="0" w:unhideWhenUsed="0" w:qFormat="1"/>
     <w:lsdException w:name="heading 1" w:semiHidden="0" w:uiPriority="9" w:unhideWhenUsed="0" w:qFormat="1"/>
     <w:lsdException w:name="heading 2" w:uiPriority="9" w:qFormat="1"/>
@@ -1242,7 +931,7 @@
 </file>
 
 <file path=word/stylesWithEffects.xml><?xml version="1.0" encoding="utf-8"?>
-<w:styles xmlns:wpc="http://schemas.microsoft.com/office/word/2010/wordprocessingCanvas" xmlns:mo="http://schemas.microsoft.com/office/mac/office/2008/main" xmlns:mc="http://schemas.openxmlformats.org/markup-compatibility/2006" xmlns:mv="urn:schemas-microsoft-com:mac:vml" xmlns:o="urn:schemas-microsoft-com:office:office" xmlns:r="http://schemas.openxmlformats.org/officeDocument/2006/relationships" xmlns:m="http://schemas.openxmlformats.org/officeDocument/2006/math" xmlns:v="urn:schemas-microsoft-com:vml" xmlns:wp14="http://schemas.microsoft.com/office/word/2010/wordprocessingDrawing" xmlns:wp="http://schemas.openxmlformats.org/drawingml/2006/wordprocessingDrawing" xmlns:w10="urn:schemas-microsoft-com:office:word" xmlns:w="http://schemas.openxmlformats.org/wordprocessingml/2006/main" xmlns:w14="http://schemas.microsoft.com/office/word/2010/wordml" xmlns:wpg="http://schemas.microsoft.com/office/word/2010/wordprocessingGroup" xmlns:wpi="http://schemas.microsoft.com/office/word/2010/wordprocessingInk" xmlns:wne="http://schemas.microsoft.com/office/word/2006/wordml" xmlns:wps="http://schemas.microsoft.com/office/word/2010/wordprocessingShape" mc:Ignorable="w14 wp14">
+<w:styles xmlns:wpc="http://schemas.microsoft.com/office/word/2010/wordprocessingCanvas" xmlns:mc="http://schemas.openxmlformats.org/markup-compatibility/2006" xmlns:o="urn:schemas-microsoft-com:office:office" xmlns:r="http://schemas.openxmlformats.org/officeDocument/2006/relationships" xmlns:m="http://schemas.openxmlformats.org/officeDocument/2006/math" xmlns:v="urn:schemas-microsoft-com:vml" xmlns:wp14="http://schemas.microsoft.com/office/word/2010/wordprocessingDrawing" xmlns:wp="http://schemas.openxmlformats.org/drawingml/2006/wordprocessingDrawing" xmlns:w10="urn:schemas-microsoft-com:office:word" xmlns:w="http://schemas.openxmlformats.org/wordprocessingml/2006/main" xmlns:w14="http://schemas.microsoft.com/office/word/2010/wordml" xmlns:wpg="http://schemas.microsoft.com/office/word/2010/wordprocessingGroup" xmlns:wpi="http://schemas.microsoft.com/office/word/2010/wordprocessingInk" xmlns:wne="http://schemas.microsoft.com/office/word/2006/wordml" xmlns:wps="http://schemas.microsoft.com/office/word/2010/wordprocessingShape" mc:Ignorable="w14 wp14">
   <w:docDefaults>
     <w:rPrDefault>
       <w:rPr>
@@ -1254,7 +943,7 @@
     </w:rPrDefault>
     <w:pPrDefault/>
   </w:docDefaults>
-  <w:latentStyles w:defLockedState="0" w:defUIPriority="99" w:defSemiHidden="1" w:defUnhideWhenUsed="1" w:defQFormat="0" w:count="276">
+  <w:latentStyles w:defLockedState="0" w:defUIPriority="99" w:defSemiHidden="1" w:defUnhideWhenUsed="1" w:defQFormat="0" w:count="267">
     <w:lsdException w:name="Normal" w:semiHidden="0" w:uiPriority="0" w:unhideWhenUsed="0" w:qFormat="1"/>
     <w:lsdException w:name="heading 1" w:semiHidden="0" w:uiPriority="9" w:unhideWhenUsed="0" w:qFormat="1"/>
     <w:lsdException w:name="heading 2" w:uiPriority="9" w:qFormat="1"/>

</xml_diff>